<commit_message>
Epic 2 added hyperlink
</commit_message>
<xml_diff>
--- a/ai_11/roman_bodnar/Epic 2/epic_2_pactice_and_labs_report_roman_bodnar.docx
+++ b/ai_11/roman_bodnar/Epic 2/epic_2_pactice_and_labs_report_roman_bodnar.docx
@@ -5930,9 +5930,7 @@
     <w:p>
       <w:pPr>
         <w:rPr>
-          <w:rFonts w:ascii="Times New Roman" w:hAnsi="Times New Roman" w:cs="Times New Roman"/>
-          <w:sz w:val="24"/>
-          <w:szCs w:val="24"/>
+          <w:sz w:val="18"/>
           <w:lang w:val="en-US"/>
         </w:rPr>
         <w:sectPr>
@@ -5967,31 +5965,21 @@
         </w:rPr>
         <w:t xml:space="preserve"> </w:t>
       </w:r>
+      <w:r>
+        <w:rPr>
+          <w:rFonts w:ascii="Times New Roman" w:hAnsi="Times New Roman" w:cs="Times New Roman" w:hint="cs"/>
+        </w:rPr>
+        <w:tab/>
+      </w:r>
       <w:hyperlink r:id="rId21" w:history="1">
         <w:r>
           <w:rPr>
             <w:rStyle w:val="Hyperlink"/>
-            <w:rFonts w:ascii="Times New Roman" w:hAnsi="Times New Roman" w:cs="Times New Roman"/>
-            <w:sz w:val="24"/>
-            <w:szCs w:val="24"/>
-            <w:lang w:val="en-US"/>
+            <w:rFonts w:ascii="Times New Roman" w:hAnsi="Times New Roman" w:cs="Times New Roman" w:hint="cs"/>
           </w:rPr>
-          <w:t>https://github.com/artificial-intelligence-department/ai_programming_playground/pull/176</w:t>
+          <w:t>https://github.com/artificial-intelligence-department/ai_programming_playground/pull/416</w:t>
         </w:r>
       </w:hyperlink>
-    </w:p>
-    <w:p>
-      <w:pPr>
-        <w:rPr>
-          <w:sz w:val="18"/>
-          <w:lang w:val="en-US"/>
-        </w:rPr>
-        <w:sectPr>
-          <w:pgSz w:w="11920" w:h="16840"/>
-          <w:pgMar w:top="1140" w:right="720" w:bottom="1320" w:left="1020" w:header="0" w:footer="1135" w:gutter="0"/>
-          <w:cols w:space="720"/>
-        </w:sectPr>
-      </w:pPr>
     </w:p>
     <w:p>
       <w:pPr>

</xml_diff>